<commit_message>
Modified Analysis Questions in docx
</commit_message>
<xml_diff>
--- a/Phase 1/Group 2 - Startup Companies (Proposal).docx
+++ b/Phase 1/Group 2 - Startup Companies (Proposal).docx
@@ -432,9 +432,9 @@
               </wp:anchor>
             </w:drawing>
           </mc:Choice>
-          <mc:Fallback xmlns:w16sdtdh="http://schemas.microsoft.com/office/word/2020/wordml/sdtdatahash" xmlns:w16="http://schemas.microsoft.com/office/word/2018/wordml" xmlns:w16cex="http://schemas.microsoft.com/office/word/2018/wordml/cex">
+          <mc:Fallback>
             <w:pict>
-              <v:group w14:anchorId="113EBCE1" id="Group 50" o:spid="_x0000_s1026" style="position:absolute;margin-left:-1.35pt;margin-top:0;width:595.1pt;height:840.75pt;z-index:-251658240;mso-wrap-distance-left:0;mso-wrap-distance-right:0;mso-position-horizontal-relative:page;mso-position-vertical-relative:page" coordorigin="15672" coordsize="75575,75600" o:gfxdata="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">
+              <v:group w14:anchorId="113EBCE1" id="Group 50" o:spid="_x0000_s1026" style="position:absolute;margin-left:-1.35pt;margin-top:0;width:595.1pt;height:840.75pt;z-index:-251658240;mso-wrap-distance-left:0;mso-wrap-distance-right:0;mso-position-horizontal-relative:page;mso-position-vertical-relative:page" coordorigin="15672" coordsize="75575,75600" o:gfxdata="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">
                 <v:group id="Group 1" o:spid="_x0000_s1027" style="position:absolute;left:15672;width:75575;height:75600" coordorigin="-126" coordsize="69406,91440" o:gfxdata="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">
                   <v:rect id="Rectangle 2" o:spid="_x0000_s1028" style="position:absolute;left:-126;width:69405;height:91440;visibility:visible;mso-wrap-style:square;v-text-anchor:middle" o:gfxdata="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" filled="f" stroked="f">
                     <v:textbox inset="2.53958mm,2.53958mm,2.53958mm,2.53958mm">
@@ -613,17 +613,8 @@
                                 <w:color w:val="FFFFFF"/>
                                 <w:sz w:val="36"/>
                               </w:rPr>
-                              <w:t xml:space="preserve">Farah </w:t>
+                              <w:t>Farah Aymen</w:t>
                             </w:r>
-                            <w:proofErr w:type="spellStart"/>
-                            <w:r>
-                              <w:rPr>
-                                <w:color w:val="FFFFFF"/>
-                                <w:sz w:val="36"/>
-                              </w:rPr>
-                              <w:t>Aymen</w:t>
-                            </w:r>
-                            <w:proofErr w:type="spellEnd"/>
                             <w:r>
                               <w:rPr>
                                 <w:color w:val="FFFFFF"/>
@@ -638,21 +629,12 @@
                               <w:spacing w:line="258" w:lineRule="auto"/>
                               <w:textDirection w:val="btLr"/>
                             </w:pPr>
-                            <w:proofErr w:type="spellStart"/>
                             <w:r>
                               <w:rPr>
                                 <w:color w:val="FFFFFF"/>
                                 <w:sz w:val="36"/>
                               </w:rPr>
-                              <w:t>Aissatou</w:t>
-                            </w:r>
-                            <w:proofErr w:type="spellEnd"/>
-                            <w:r>
-                              <w:rPr>
-                                <w:color w:val="FFFFFF"/>
-                                <w:sz w:val="36"/>
-                              </w:rPr>
-                              <w:t xml:space="preserve"> Aida</w:t>
+                              <w:t>Aissatou Aida</w:t>
                             </w:r>
                             <w:r>
                               <w:rPr>
@@ -680,9 +662,9 @@
               </wp:anchor>
             </w:drawing>
           </mc:Choice>
-          <mc:Fallback xmlns:w16sdtdh="http://schemas.microsoft.com/office/word/2020/wordml/sdtdatahash" xmlns:w16="http://schemas.microsoft.com/office/word/2018/wordml" xmlns:w16cex="http://schemas.microsoft.com/office/word/2018/wordml/cex">
+          <mc:Fallback>
             <w:pict>
-              <v:rect w14:anchorId="7C9F9922" id="Rectangle 49" o:spid="_x0000_s1038" style="position:absolute;margin-left:8pt;margin-top:488pt;width:324.75pt;height:150.75pt;z-index:251659264;visibility:visible;mso-wrap-style:square;mso-wrap-distance-left:9pt;mso-wrap-distance-top:0;mso-wrap-distance-right:9pt;mso-wrap-distance-bottom:0;mso-position-horizontal:absolute;mso-position-horizontal-relative:text;mso-position-vertical:absolute;mso-position-vertical-relative:text;v-text-anchor:top" o:gfxdata="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" filled="f" stroked="f">
+              <v:rect w14:anchorId="7C9F9922" id="Rectangle 49" o:spid="_x0000_s1038" style="position:absolute;margin-left:8pt;margin-top:488pt;width:324.75pt;height:150.75pt;z-index:251659264;visibility:visible;mso-wrap-style:square;mso-wrap-distance-left:9pt;mso-wrap-distance-top:0;mso-wrap-distance-right:9pt;mso-wrap-distance-bottom:0;mso-position-horizontal:absolute;mso-position-horizontal-relative:text;mso-position-vertical:absolute;mso-position-vertical-relative:text;v-text-anchor:top" o:gfxdata="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" filled="f" stroked="f">
                 <v:textbox inset="2.53958mm,1.2694mm,2.53958mm,1.2694mm">
                   <w:txbxContent>
                     <w:p>
@@ -731,17 +713,8 @@
                           <w:color w:val="FFFFFF"/>
                           <w:sz w:val="36"/>
                         </w:rPr>
-                        <w:t xml:space="preserve">Farah </w:t>
+                        <w:t>Farah Aymen</w:t>
                       </w:r>
-                      <w:proofErr w:type="spellStart"/>
-                      <w:r>
-                        <w:rPr>
-                          <w:color w:val="FFFFFF"/>
-                          <w:sz w:val="36"/>
-                        </w:rPr>
-                        <w:t>Aymen</w:t>
-                      </w:r>
-                      <w:proofErr w:type="spellEnd"/>
                       <w:r>
                         <w:rPr>
                           <w:color w:val="FFFFFF"/>
@@ -756,21 +729,12 @@
                         <w:spacing w:line="258" w:lineRule="auto"/>
                         <w:textDirection w:val="btLr"/>
                       </w:pPr>
-                      <w:proofErr w:type="spellStart"/>
                       <w:r>
                         <w:rPr>
                           <w:color w:val="FFFFFF"/>
                           <w:sz w:val="36"/>
                         </w:rPr>
-                        <w:t>Aissatou</w:t>
-                      </w:r>
-                      <w:proofErr w:type="spellEnd"/>
-                      <w:r>
-                        <w:rPr>
-                          <w:color w:val="FFFFFF"/>
-                          <w:sz w:val="36"/>
-                        </w:rPr>
-                        <w:t xml:space="preserve"> Aida</w:t>
+                        <w:t>Aissatou Aida</w:t>
                       </w:r>
                       <w:r>
                         <w:rPr>
@@ -2403,19 +2367,8 @@
           <w:sz w:val="24"/>
           <w:szCs w:val="24"/>
         </w:rPr>
-        <w:t xml:space="preserve">Do </w:t>
-      </w:r>
-      <w:bookmarkStart w:id="12" w:name="_GoBack"/>
-      <w:r>
-        <w:rPr>
-          <w:b/>
-          <w:color w:val="000000"/>
-          <w:sz w:val="24"/>
-          <w:szCs w:val="24"/>
-        </w:rPr>
-        <w:t>taxes play an important factor in deciding a start-up’s success?</w:t>
-      </w:r>
-      <w:bookmarkEnd w:id="12"/>
+        <w:t>Do taxes play an important factor in deciding a start-up’s success?</w:t>
+      </w:r>
     </w:p>
     <w:p>
       <w:pPr>
@@ -2469,14 +2422,21 @@
           <w:numId w:val="4"/>
         </w:numPr>
         <w:spacing w:after="0" w:line="276" w:lineRule="auto"/>
-        <w:jc w:val="both"/>
+        <w:rPr>
+          <w:color w:val="000000"/>
+          <w:sz w:val="24"/>
+          <w:szCs w:val="24"/>
+        </w:rPr>
+      </w:pPr>
+      <w:r>
         <w:rPr>
           <w:b/>
           <w:color w:val="000000"/>
           <w:sz w:val="24"/>
           <w:szCs w:val="24"/>
         </w:rPr>
-      </w:pPr>
+        <w:t xml:space="preserve">Is it possible to determine the </w:t>
+      </w:r>
       <w:r>
         <w:rPr>
           <w:b/>
@@ -2484,13 +2444,35 @@
           <w:sz w:val="24"/>
           <w:szCs w:val="24"/>
         </w:rPr>
-        <w:t>Is it possible to determine the minimum funding needed for a start-up company?</w:t>
+        <w:t>suitable number of employees for each companies’ category lists</w:t>
       </w:r>
     </w:p>
     <w:p>
       <w:pPr>
         <w:numPr>
           <w:ilvl w:val="1"/>
+          <w:numId w:val="4"/>
+        </w:numPr>
+        <w:spacing w:after="0" w:line="276" w:lineRule="auto"/>
+        <w:rPr>
+          <w:color w:val="000000"/>
+          <w:sz w:val="24"/>
+          <w:szCs w:val="24"/>
+        </w:rPr>
+      </w:pPr>
+      <w:r>
+        <w:rPr>
+          <w:color w:val="000000"/>
+          <w:sz w:val="24"/>
+          <w:szCs w:val="24"/>
+        </w:rPr>
+        <w:t>This can be determined by gathering information about number of employees from each company’s permalinks and integrating that data in a new column in the dataset.</w:t>
+      </w:r>
+    </w:p>
+    <w:p>
+      <w:pPr>
+        <w:numPr>
+          <w:ilvl w:val="0"/>
           <w:numId w:val="4"/>
         </w:numPr>
         <w:pBdr>
@@ -2503,6 +2485,7 @@
         <w:spacing w:after="0" w:line="276" w:lineRule="auto"/>
         <w:jc w:val="both"/>
         <w:rPr>
+          <w:b/>
           <w:color w:val="000000"/>
           <w:sz w:val="24"/>
           <w:szCs w:val="24"/>
@@ -2510,17 +2493,27 @@
       </w:pPr>
       <w:r>
         <w:rPr>
+          <w:b/>
+          <w:sz w:val="24"/>
+          <w:szCs w:val="24"/>
+        </w:rPr>
+        <w:lastRenderedPageBreak/>
+        <w:t>Can</w:t>
+      </w:r>
+      <w:r>
+        <w:rPr>
+          <w:b/>
           <w:color w:val="000000"/>
           <w:sz w:val="24"/>
           <w:szCs w:val="24"/>
         </w:rPr>
-        <w:t>One strategy would be to get a list of some companies including those who went through acquisition and those still operating to determine an average value for which these companies were being funded.</w:t>
+        <w:t xml:space="preserve"> the number of technologies that are used by the companies affect the rate of its success or failure?</w:t>
       </w:r>
     </w:p>
     <w:p>
       <w:pPr>
         <w:numPr>
-          <w:ilvl w:val="1"/>
+          <w:ilvl w:val="2"/>
           <w:numId w:val="4"/>
         </w:numPr>
         <w:pBdr>
@@ -2533,6 +2526,7 @@
         <w:spacing w:after="0" w:line="276" w:lineRule="auto"/>
         <w:jc w:val="both"/>
         <w:rPr>
+          <w:b/>
           <w:color w:val="000000"/>
           <w:sz w:val="24"/>
           <w:szCs w:val="24"/>
@@ -2544,25 +2538,18 @@
           <w:sz w:val="24"/>
           <w:szCs w:val="24"/>
         </w:rPr>
-        <w:t xml:space="preserve">Another would be to consider each company category (acquisition or operating) and a combination of both there by comparing the average values </w:t>
-      </w:r>
-      <w:r>
+        <w:t>This can be determined by checking if these technologies used were outdated and / or faulty.</w:t>
+      </w:r>
+    </w:p>
+    <w:p>
+      <w:pPr>
+        <w:spacing w:after="0" w:line="276" w:lineRule="auto"/>
         <w:rPr>
           <w:color w:val="000000"/>
           <w:sz w:val="24"/>
           <w:szCs w:val="24"/>
         </w:rPr>
-        <w:lastRenderedPageBreak/>
-        <w:t>obtained.</w:t>
-      </w:r>
-      <w:r>
-        <w:rPr>
-          <w:color w:val="000000"/>
-          <w:sz w:val="24"/>
-          <w:szCs w:val="24"/>
-        </w:rPr>
-        <w:br/>
-      </w:r>
+      </w:pPr>
       <w:r>
         <w:rPr>
           <w:color w:val="000000"/>
@@ -2594,7 +2581,27 @@
           <w:sz w:val="24"/>
           <w:szCs w:val="24"/>
         </w:rPr>
-        <w:t>Which regions (countries) are most probable to have the most failed start-ups?</w:t>
+        <w:t>Which countries</w:t>
+      </w:r>
+      <w:r>
+        <w:rPr>
+          <w:b/>
+          <w:color w:val="000000"/>
+          <w:sz w:val="24"/>
+          <w:szCs w:val="24"/>
+        </w:rPr>
+        <w:t xml:space="preserve"> </w:t>
+      </w:r>
+      <w:bookmarkStart w:id="12" w:name="_GoBack"/>
+      <w:bookmarkEnd w:id="12"/>
+      <w:r>
+        <w:rPr>
+          <w:b/>
+          <w:color w:val="000000"/>
+          <w:sz w:val="24"/>
+          <w:szCs w:val="24"/>
+        </w:rPr>
+        <w:t>are most probable to have the most failed start-ups?</w:t>
       </w:r>
     </w:p>
     <w:p>
@@ -2723,78 +2730,6 @@
           <w:szCs w:val="24"/>
         </w:rPr>
       </w:pPr>
-    </w:p>
-    <w:p>
-      <w:pPr>
-        <w:numPr>
-          <w:ilvl w:val="0"/>
-          <w:numId w:val="3"/>
-        </w:numPr>
-        <w:pBdr>
-          <w:top w:val="nil"/>
-          <w:left w:val="nil"/>
-          <w:bottom w:val="nil"/>
-          <w:right w:val="nil"/>
-          <w:between w:val="nil"/>
-        </w:pBdr>
-        <w:spacing w:after="0" w:line="276" w:lineRule="auto"/>
-        <w:jc w:val="both"/>
-        <w:rPr>
-          <w:b/>
-          <w:color w:val="000000"/>
-          <w:sz w:val="24"/>
-          <w:szCs w:val="24"/>
-        </w:rPr>
-      </w:pPr>
-      <w:r>
-        <w:rPr>
-          <w:b/>
-          <w:sz w:val="24"/>
-          <w:szCs w:val="24"/>
-        </w:rPr>
-        <w:t>Can</w:t>
-      </w:r>
-      <w:r>
-        <w:rPr>
-          <w:b/>
-          <w:color w:val="000000"/>
-          <w:sz w:val="24"/>
-          <w:szCs w:val="24"/>
-        </w:rPr>
-        <w:t xml:space="preserve"> the number of technologies that are used by the companies affect the rate of its success or failure?</w:t>
-      </w:r>
-    </w:p>
-    <w:p>
-      <w:pPr>
-        <w:numPr>
-          <w:ilvl w:val="2"/>
-          <w:numId w:val="6"/>
-        </w:numPr>
-        <w:pBdr>
-          <w:top w:val="nil"/>
-          <w:left w:val="nil"/>
-          <w:bottom w:val="nil"/>
-          <w:right w:val="nil"/>
-          <w:between w:val="nil"/>
-        </w:pBdr>
-        <w:spacing w:after="0" w:line="276" w:lineRule="auto"/>
-        <w:ind w:left="1440"/>
-        <w:jc w:val="both"/>
-        <w:rPr>
-          <w:b/>
-          <w:color w:val="000000"/>
-          <w:sz w:val="24"/>
-          <w:szCs w:val="24"/>
-        </w:rPr>
-      </w:pPr>
-      <w:r>
-        <w:rPr>
-          <w:color w:val="000000"/>
-          <w:sz w:val="24"/>
-          <w:szCs w:val="24"/>
-        </w:rPr>
-        <w:t>This can be determined by checking if these technologies used were outdated and / or faulty.</w:t>
-      </w:r>
     </w:p>
     <w:p>
       <w:pPr>
@@ -3890,6 +3825,7 @@
     <w:lsdException w:name="HTML Sample" w:semiHidden="1" w:unhideWhenUsed="1"/>
     <w:lsdException w:name="HTML Typewriter" w:semiHidden="1" w:unhideWhenUsed="1"/>
     <w:lsdException w:name="HTML Variable" w:semiHidden="1" w:unhideWhenUsed="1"/>
+    <w:lsdException w:name="Normal Table" w:semiHidden="1" w:unhideWhenUsed="1"/>
     <w:lsdException w:name="annotation subject" w:semiHidden="1" w:unhideWhenUsed="1"/>
     <w:lsdException w:name="No List" w:semiHidden="1" w:unhideWhenUsed="1"/>
     <w:lsdException w:name="Outline List 1" w:semiHidden="1" w:unhideWhenUsed="1"/>
@@ -3936,8 +3872,10 @@
     <w:lsdException w:name="Table Subtle 2" w:semiHidden="1" w:unhideWhenUsed="1"/>
     <w:lsdException w:name="Table Web 1" w:semiHidden="1" w:unhideWhenUsed="1"/>
     <w:lsdException w:name="Table Web 2" w:semiHidden="1" w:unhideWhenUsed="1"/>
+    <w:lsdException w:name="Table Web 3" w:semiHidden="1" w:unhideWhenUsed="1"/>
     <w:lsdException w:name="Balloon Text" w:semiHidden="1" w:unhideWhenUsed="1"/>
     <w:lsdException w:name="Table Grid" w:uiPriority="39"/>
+    <w:lsdException w:name="Table Theme" w:semiHidden="1" w:unhideWhenUsed="1"/>
     <w:lsdException w:name="Placeholder Text" w:semiHidden="1"/>
     <w:lsdException w:name="No Spacing" w:uiPriority="1" w:qFormat="1"/>
     <w:lsdException w:name="Light Shading" w:uiPriority="60"/>

</xml_diff>

<commit_message>
Added some web scraping steps, about to multithread
</commit_message>
<xml_diff>
--- a/Phase 1/Group 2 - Startup Companies (Proposal).docx
+++ b/Phase 1/Group 2 - Startup Companies (Proposal).docx
@@ -2592,8 +2592,6 @@
         </w:rPr>
         <w:t xml:space="preserve"> </w:t>
       </w:r>
-      <w:bookmarkStart w:id="12" w:name="_GoBack"/>
-      <w:bookmarkEnd w:id="12"/>
       <w:r>
         <w:rPr>
           <w:b/>
@@ -2633,7 +2631,25 @@
           <w:sz w:val="24"/>
           <w:szCs w:val="24"/>
         </w:rPr>
-        <w:t>Correlating the country and a start-up failure, the analysis can show which regions are the hardest to kickstart a company there that may lead to its acquisition or dissolving. Then, it can be linked with the reasons behind this difficulty that makes the start-up fail. Difficulties can be presented in lack of funding, low funding frequency, or other external factors. Additionally, a comparison can be deduced by forming a ratio of the number of closed start-ups to total companies in that specific region.</w:t>
+        <w:t xml:space="preserve">Correlating the country and a start-up failure, the analysis can show which </w:t>
+      </w:r>
+      <w:r>
+        <w:rPr>
+          <w:color w:val="000000"/>
+          <w:sz w:val="24"/>
+          <w:szCs w:val="24"/>
+        </w:rPr>
+        <w:t>countries</w:t>
+      </w:r>
+      <w:bookmarkStart w:id="12" w:name="_GoBack"/>
+      <w:bookmarkEnd w:id="12"/>
+      <w:r>
+        <w:rPr>
+          <w:color w:val="000000"/>
+          <w:sz w:val="24"/>
+          <w:szCs w:val="24"/>
+        </w:rPr>
+        <w:t xml:space="preserve"> are the hardest to kickstart a company there that may lead to its acquisition or dissolving. Then, it can be linked with the reasons behind this difficulty that makes the start-up fail. Difficulties can be presented in lack of funding, low funding frequency, or other external factors. Additionally, a comparison can be deduced by forming a ratio of the number of closed start-ups to total companies in that specific region.</w:t>
       </w:r>
       <w:r>
         <w:rPr>

</xml_diff>